<commit_message>
Fixed documentation, added syntax highlighting to sample programs
</commit_message>
<xml_diff>
--- a/documentation/Tangent Language Specification.docx
+++ b/documentation/Tangent Language Specification.docx
@@ -22,7 +22,7 @@
           <wp:inline distB="114300" distT="114300" distL="114300" distR="114300">
             <wp:extent cx="5943600" cy="63500"/>
             <wp:effectExtent b="0" l="0" r="0" t="0"/>
-            <wp:docPr descr="horizontal line" id="3" name="image1.png"/>
+            <wp:docPr descr="horizontal line" id="5" name="image1.png"/>
             <a:graphic>
               <a:graphicData uri="http://schemas.openxmlformats.org/drawingml/2006/picture">
                 <pic:pic>
@@ -1699,7 +1699,7 @@
           <w:szCs w:val="28"/>
           <w:rtl w:val="0"/>
         </w:rPr>
-        <w:t xml:space="preserve">Tangent is a statically typed, object-oriented programming language intended for creating vector graphics. It takes design cues from python's Matplotlib and C++'s functionality. Using built-in classes on an SVG, Tangent may be used to plot a variety of complicated figures, such as bezier curves and polygons. Tangent offers the capability to carry out standard programming activities as well as the simplicity of charting and viewing two-dimensional data. Despite Tangent being an object oriented language, we are trying to make it simple, readable, and portable.</w:t>
+        <w:t xml:space="preserve">Tangent is a statically typed, object-oriented programming language intended for creating vector graphics. It takes design cues from Python's Matplotlib library and C++'s object-oriented functionality. Using built-in classes  on an SVG, Tangent can be used to plot a variety of complicated figures, such as Bézier curves and polygons. Tangent also aims to offer users standard general-purpose programming language functionality such as looping and control flow. Tangent, while being object-oriented, aims to be simple, readable, and portable.  </w:t>
       </w:r>
       <w:r>
         <w:rPr>
@@ -1748,25 +1748,34 @@
           <w:szCs w:val="28"/>
           <w:rtl w:val="0"/>
         </w:rPr>
-        <w:t xml:space="preserve">The industry's existing libraries provide the necessary graphs but sacrifice visual clarity in order to scale. For instance, the readability of the jpeg files produced by </w:t>
-      </w:r>
-      <w:r>
-        <w:rPr>
-          <w:i w:val="1"/>
-          <w:sz w:val="28"/>
-          <w:szCs w:val="28"/>
-          <w:rtl w:val="0"/>
-        </w:rPr>
-        <w:t xml:space="preserve">matplotlib</w:t>
-      </w:r>
-      <w:r>
-        <w:rPr>
-          <w:sz w:val="28"/>
-          <w:szCs w:val="28"/>
-          <w:rtl w:val="0"/>
-        </w:rPr>
-        <w:t xml:space="preserve"> is hampered by the fact that when they are zoomed in, their clarity deteriorates. Tangent comes into play in this situation. Tangent creates vector images as SVG files that are independent of pixel values, thus quality is preserved regardless of how much an image is expanded or compressed. Additionally, Tangent allows users to mathematically define what constitutes the image, this is useful in scenarios where you need precision in the images.</w:t>
-      </w:r>
+        <w:t xml:space="preserve">Existing libraries that provide graph-plotting capabilities are hampered by the format that they encode images in, namely, raster graphics. For example, matplotlib produces its images as jpeg files, which, while having many benefits, cannot be relied upon for visual clarity. The very nature of the encoding in the form of bitmap files means the image is static, and zooming in will only expose the pixels whose states were set when the image was first generated.</w:t>
+      </w:r>
+    </w:p>
+    <w:p>
+      <w:pPr>
+        <w:jc w:val="both"/>
+        <w:rPr>
+          <w:sz w:val="28"/>
+          <w:szCs w:val="28"/>
+        </w:rPr>
+      </w:pPr>
+      <w:r>
+        <w:rPr>
+          <w:sz w:val="28"/>
+          <w:szCs w:val="28"/>
+          <w:rtl w:val="0"/>
+        </w:rPr>
+        <w:t xml:space="preserve">SVGs take advantage of the nature of vector graphics by placing shapes in a 2D environment by way of a program consisting of a sequence of definitions for shapes and curves. This leads to a smaller file size while still retaining quality. Since the images are the result of a sequence of instructions, they can be re-rendered for every resolution, meaning there is no loss of quality when zooming in. This is especially useful when precision is required in images, like in the case of printing.</w:t>
+      </w:r>
+    </w:p>
+    <w:p>
+      <w:pPr>
+        <w:jc w:val="both"/>
+        <w:rPr>
+          <w:sz w:val="28"/>
+          <w:szCs w:val="28"/>
+        </w:rPr>
+      </w:pPr>
       <w:r>
         <w:rPr>
           <w:rtl w:val="0"/>
@@ -1776,7 +1785,10 @@
     <w:p>
       <w:pPr>
         <w:pStyle w:val="Heading2"/>
-        <w:rPr/>
+        <w:rPr>
+          <w:sz w:val="28"/>
+          <w:szCs w:val="28"/>
+        </w:rPr>
       </w:pPr>
       <w:bookmarkStart w:colFirst="0" w:colLast="0" w:name="_l4norbi8zszp" w:id="23"/>
       <w:bookmarkEnd w:id="23"/>
@@ -1816,7 +1828,7 @@
           <w:szCs w:val="28"/>
           <w:rtl w:val="0"/>
         </w:rPr>
-        <w:t xml:space="preserve">The goal of the programming language Tangent is to be user-friendly for beginners. Users may create vector images with this programme in a simple, elegant way. Beginners may rapidly come up to speed with the language because of how it is designed.</w:t>
+        <w:t xml:space="preserve">We aim for Tangent to be a user-friendly and particularly, a beginner-friendly language. Users should be able to create vector images with this language in a simple, elegant way. Beginners should be able to rapidly integrate this language into their projects because of the simplicity of the language itself, being very similar in structure to other C-style general-purpose languages.</w:t>
       </w:r>
     </w:p>
     <w:p>
@@ -1832,33 +1844,10 @@
         <w:rPr>
           <w:sz w:val="28"/>
           <w:szCs w:val="28"/>
-          <w:rtl w:val="0"/>
-        </w:rPr>
-        <w:t xml:space="preserve">Tangent aims to give users tools for object-oriented programming and data representation. This is accomplished by including interface mechanisms and object-oriented class methods into the design process. As a result, Tangent is modular and the code is reusable. The user also has the option to implement classes and objects exactly like in any other conventional object-oriented language by building on fundamental classes like squares and circles to produce sophisticated shapes and plots with the help of bezier curves and polygons.</w:t>
-      </w:r>
-      <w:r>
-        <w:rPr>
-          <w:sz w:val="28"/>
-          <w:szCs w:val="28"/>
           <w:highlight w:val="white"/>
           <w:rtl w:val="0"/>
         </w:rPr>
-        <w:br w:type="textWrapping"/>
-        <w:t xml:space="preserve">Tangent is a multifaceted tool with Inheritance and Polymorphism. It also provides the way for the development of an intuitive approach to model real-world graphs and images, which is what our team believes is the future of programming. User defined classes can have other data attributes and methods just like in conventional languages such as C++.</w:t>
-      </w:r>
-    </w:p>
-    <w:p>
-      <w:pPr>
-        <w:rPr>
-          <w:sz w:val="28"/>
-          <w:szCs w:val="28"/>
-          <w:highlight w:val="white"/>
-        </w:rPr>
-      </w:pPr>
-      <w:r>
-        <w:rPr>
-          <w:rtl w:val="0"/>
-        </w:rPr>
+        <w:t xml:space="preserve">Tangent’s object-oriented facets include inheritance and polymorphism. Programming in Tangent is meant to be intuitive and convenient, allowing users to model real-world graphs and images with a level of control that normal bitmaps simply cannot allow, by harnessing their experience programming in other object-oriented languages towards creating images by making use of the built-in classes (e.g. line, curve, polygon, bezier, etc.) to build their own user-defined classes as per their needs or those of their clients.</w:t>
       </w:r>
     </w:p>
     <w:p>
@@ -1878,8 +1867,108 @@
           <w:szCs w:val="36"/>
         </w:rPr>
       </w:pPr>
-      <w:bookmarkStart w:colFirst="0" w:colLast="0" w:name="_oymnw3nlvwib" w:id="24"/>
+      <w:bookmarkStart w:colFirst="0" w:colLast="0" w:name="_8sher26243jp" w:id="24"/>
       <w:bookmarkEnd w:id="24"/>
+      <w:r>
+        <w:rPr>
+          <w:rtl w:val="0"/>
+        </w:rPr>
+      </w:r>
+    </w:p>
+    <w:p>
+      <w:pPr>
+        <w:rPr/>
+      </w:pPr>
+      <w:r>
+        <w:rPr>
+          <w:rtl w:val="0"/>
+        </w:rPr>
+      </w:r>
+    </w:p>
+    <w:p>
+      <w:pPr>
+        <w:rPr/>
+      </w:pPr>
+      <w:r>
+        <w:rPr>
+          <w:rtl w:val="0"/>
+        </w:rPr>
+      </w:r>
+    </w:p>
+    <w:p>
+      <w:pPr>
+        <w:rPr/>
+      </w:pPr>
+      <w:r>
+        <w:rPr>
+          <w:rtl w:val="0"/>
+        </w:rPr>
+      </w:r>
+    </w:p>
+    <w:p>
+      <w:pPr>
+        <w:rPr/>
+      </w:pPr>
+      <w:r>
+        <w:rPr>
+          <w:rtl w:val="0"/>
+        </w:rPr>
+      </w:r>
+    </w:p>
+    <w:p>
+      <w:pPr>
+        <w:rPr/>
+      </w:pPr>
+      <w:r>
+        <w:rPr>
+          <w:rtl w:val="0"/>
+        </w:rPr>
+      </w:r>
+    </w:p>
+    <w:p>
+      <w:pPr>
+        <w:rPr/>
+      </w:pPr>
+      <w:r>
+        <w:rPr>
+          <w:rtl w:val="0"/>
+        </w:rPr>
+      </w:r>
+    </w:p>
+    <w:p>
+      <w:pPr>
+        <w:rPr/>
+      </w:pPr>
+      <w:r>
+        <w:rPr>
+          <w:rtl w:val="0"/>
+        </w:rPr>
+      </w:r>
+    </w:p>
+    <w:p>
+      <w:pPr>
+        <w:rPr/>
+      </w:pPr>
+      <w:r>
+        <w:rPr>
+          <w:rtl w:val="0"/>
+        </w:rPr>
+      </w:r>
+    </w:p>
+    <w:p>
+      <w:pPr>
+        <w:rPr/>
+      </w:pPr>
+      <w:r>
+        <w:rPr>
+          <w:rtl w:val="0"/>
+        </w:rPr>
+      </w:r>
+    </w:p>
+    <w:p>
+      <w:pPr>
+        <w:rPr/>
+      </w:pPr>
       <w:r>
         <w:rPr>
           <w:rtl w:val="0"/>
@@ -1903,212 +1992,49 @@
           <w:szCs w:val="36"/>
         </w:rPr>
       </w:pPr>
-      <w:bookmarkStart w:colFirst="0" w:colLast="0" w:name="_mzvz77jq13zs" w:id="25"/>
+      <w:bookmarkStart w:colFirst="0" w:colLast="0" w:name="_phrsc6o8yp4d" w:id="25"/>
       <w:bookmarkEnd w:id="25"/>
       <w:r>
-        <w:rPr>
-          <w:rtl w:val="0"/>
-        </w:rPr>
-      </w:r>
-    </w:p>
-    <w:p>
-      <w:pPr>
-        <w:pStyle w:val="Heading1"/>
-        <w:pageBreakBefore w:val="0"/>
-        <w:pBdr>
-          <w:top w:space="0" w:sz="0" w:val="nil"/>
-          <w:left w:space="0" w:sz="0" w:val="nil"/>
-          <w:bottom w:space="0" w:sz="0" w:val="nil"/>
-          <w:right w:space="0" w:sz="0" w:val="nil"/>
-          <w:between w:space="0" w:sz="0" w:val="nil"/>
-        </w:pBdr>
-        <w:shd w:fill="auto" w:val="clear"/>
         <w:rPr>
           <w:sz w:val="36"/>
           <w:szCs w:val="36"/>
-        </w:rPr>
-      </w:pPr>
-      <w:bookmarkStart w:colFirst="0" w:colLast="0" w:name="_656j8yqulqkx" w:id="26"/>
+          <w:rtl w:val="0"/>
+        </w:rPr>
+        <w:t xml:space="preserve">LEXICAL CONVENTIONS</w:t>
+      </w:r>
+    </w:p>
+    <w:p>
+      <w:pPr>
+        <w:jc w:val="both"/>
+        <w:rPr>
+          <w:sz w:val="28"/>
+          <w:szCs w:val="28"/>
+        </w:rPr>
+      </w:pPr>
+      <w:r>
+        <w:rPr>
+          <w:sz w:val="28"/>
+          <w:szCs w:val="28"/>
+          <w:rtl w:val="0"/>
+        </w:rPr>
+        <w:t xml:space="preserve">In order to retain similarity with other popular programming languages, the grammar for Tangent takes inspiration from that of C++. This allows for an easy transition between Tangent and other languages used in the user’s project, making integration seamless. The scanning and parsing for the language’s programs are done through flex, the lexical analyzer generator, and bison, the general purpose parser generator. </w:t>
+      </w:r>
+    </w:p>
+    <w:p>
+      <w:pPr>
+        <w:pStyle w:val="Heading2"/>
+        <w:rPr/>
+      </w:pPr>
+      <w:bookmarkStart w:colFirst="0" w:colLast="0" w:name="_6qzcu4xjgxx9" w:id="26"/>
       <w:bookmarkEnd w:id="26"/>
       <w:r>
-        <w:rPr>
-          <w:rtl w:val="0"/>
-        </w:rPr>
-      </w:r>
-    </w:p>
-    <w:p>
-      <w:pPr>
-        <w:pStyle w:val="Heading1"/>
-        <w:pageBreakBefore w:val="0"/>
-        <w:pBdr>
-          <w:top w:space="0" w:sz="0" w:val="nil"/>
-          <w:left w:space="0" w:sz="0" w:val="nil"/>
-          <w:bottom w:space="0" w:sz="0" w:val="nil"/>
-          <w:right w:space="0" w:sz="0" w:val="nil"/>
-          <w:between w:space="0" w:sz="0" w:val="nil"/>
-        </w:pBdr>
-        <w:shd w:fill="auto" w:val="clear"/>
-        <w:rPr>
-          <w:sz w:val="36"/>
-          <w:szCs w:val="36"/>
-        </w:rPr>
-      </w:pPr>
-      <w:bookmarkStart w:colFirst="0" w:colLast="0" w:name="_tycxj03nzlw8" w:id="27"/>
-      <w:bookmarkEnd w:id="27"/>
-      <w:r>
-        <w:rPr>
-          <w:rtl w:val="0"/>
-        </w:rPr>
-      </w:r>
-    </w:p>
-    <w:p>
-      <w:pPr>
-        <w:pStyle w:val="Heading1"/>
-        <w:pageBreakBefore w:val="0"/>
-        <w:pBdr>
-          <w:top w:space="0" w:sz="0" w:val="nil"/>
-          <w:left w:space="0" w:sz="0" w:val="nil"/>
-          <w:bottom w:space="0" w:sz="0" w:val="nil"/>
-          <w:right w:space="0" w:sz="0" w:val="nil"/>
-          <w:between w:space="0" w:sz="0" w:val="nil"/>
-        </w:pBdr>
-        <w:shd w:fill="auto" w:val="clear"/>
-        <w:rPr>
-          <w:sz w:val="36"/>
-          <w:szCs w:val="36"/>
-        </w:rPr>
-      </w:pPr>
-      <w:bookmarkStart w:colFirst="0" w:colLast="0" w:name="_wrvvtziai0vo" w:id="28"/>
-      <w:bookmarkEnd w:id="28"/>
-      <w:r>
-        <w:rPr>
-          <w:rtl w:val="0"/>
-        </w:rPr>
-      </w:r>
-    </w:p>
-    <w:p>
-      <w:pPr>
-        <w:pStyle w:val="Heading1"/>
-        <w:pageBreakBefore w:val="0"/>
-        <w:pBdr>
-          <w:top w:space="0" w:sz="0" w:val="nil"/>
-          <w:left w:space="0" w:sz="0" w:val="nil"/>
-          <w:bottom w:space="0" w:sz="0" w:val="nil"/>
-          <w:right w:space="0" w:sz="0" w:val="nil"/>
-          <w:between w:space="0" w:sz="0" w:val="nil"/>
-        </w:pBdr>
-        <w:shd w:fill="auto" w:val="clear"/>
-        <w:rPr>
-          <w:sz w:val="36"/>
-          <w:szCs w:val="36"/>
-        </w:rPr>
-      </w:pPr>
-      <w:bookmarkStart w:colFirst="0" w:colLast="0" w:name="_nnf66zbgefhm" w:id="29"/>
-      <w:bookmarkEnd w:id="29"/>
-      <w:r>
-        <w:rPr>
-          <w:rtl w:val="0"/>
-        </w:rPr>
-      </w:r>
-    </w:p>
-    <w:p>
-      <w:pPr>
-        <w:pStyle w:val="Heading1"/>
-        <w:pageBreakBefore w:val="0"/>
-        <w:pBdr>
-          <w:top w:space="0" w:sz="0" w:val="nil"/>
-          <w:left w:space="0" w:sz="0" w:val="nil"/>
-          <w:bottom w:space="0" w:sz="0" w:val="nil"/>
-          <w:right w:space="0" w:sz="0" w:val="nil"/>
-          <w:between w:space="0" w:sz="0" w:val="nil"/>
-        </w:pBdr>
-        <w:shd w:fill="auto" w:val="clear"/>
-        <w:rPr>
-          <w:sz w:val="36"/>
-          <w:szCs w:val="36"/>
-        </w:rPr>
-      </w:pPr>
-      <w:bookmarkStart w:colFirst="0" w:colLast="0" w:name="_8sher26243jp" w:id="30"/>
-      <w:bookmarkEnd w:id="30"/>
-      <w:r>
-        <w:rPr>
-          <w:rtl w:val="0"/>
-        </w:rPr>
-      </w:r>
-    </w:p>
-    <w:p>
-      <w:pPr>
-        <w:pStyle w:val="Heading1"/>
-        <w:pageBreakBefore w:val="0"/>
-        <w:pBdr>
-          <w:top w:space="0" w:sz="0" w:val="nil"/>
-          <w:left w:space="0" w:sz="0" w:val="nil"/>
-          <w:bottom w:space="0" w:sz="0" w:val="nil"/>
-          <w:right w:space="0" w:sz="0" w:val="nil"/>
-          <w:between w:space="0" w:sz="0" w:val="nil"/>
-        </w:pBdr>
-        <w:shd w:fill="auto" w:val="clear"/>
-        <w:rPr>
-          <w:sz w:val="36"/>
-          <w:szCs w:val="36"/>
-        </w:rPr>
-      </w:pPr>
-      <w:bookmarkStart w:colFirst="0" w:colLast="0" w:name="_phrsc6o8yp4d" w:id="31"/>
-      <w:bookmarkEnd w:id="31"/>
-      <w:r>
-        <w:rPr>
-          <w:sz w:val="36"/>
-          <w:szCs w:val="36"/>
-          <w:rtl w:val="0"/>
-        </w:rPr>
-        <w:t xml:space="preserve">LEXICAL CONVENTIONS</w:t>
-      </w:r>
-    </w:p>
-    <w:p>
-      <w:pPr>
-        <w:jc w:val="both"/>
-        <w:rPr>
-          <w:sz w:val="28"/>
-          <w:szCs w:val="28"/>
-        </w:rPr>
-      </w:pPr>
-      <w:r>
-        <w:rPr>
-          <w:sz w:val="28"/>
-          <w:szCs w:val="28"/>
-          <w:rtl w:val="0"/>
-        </w:rPr>
-        <w:t xml:space="preserve">The grammar for the lexical analyzer will be written using flex while trying to maintain a close resemblance to standard language specifications like that of C++ so that user can transition easily between Tangent and other standard programming languages because if otherwise, users would have to learn an entirely different syntax while making minor adjustments and improvements to make it better and visually appealing.</w:t>
-      </w:r>
-    </w:p>
-    <w:p>
-      <w:pPr>
-        <w:pStyle w:val="Heading2"/>
         <w:rPr>
           <w:sz w:val="32"/>
           <w:szCs w:val="32"/>
-        </w:rPr>
-      </w:pPr>
-      <w:bookmarkStart w:colFirst="0" w:colLast="0" w:name="_6qzcu4xjgxx9" w:id="32"/>
-      <w:bookmarkEnd w:id="32"/>
-      <w:r>
-        <w:rPr>
-          <w:sz w:val="32"/>
-          <w:szCs w:val="32"/>
           <w:rtl w:val="0"/>
         </w:rPr>
         <w:t xml:space="preserve">2.1 Comments</w:t>
       </w:r>
-    </w:p>
-    <w:p>
-      <w:pPr>
-        <w:spacing w:before="0" w:line="276" w:lineRule="auto"/>
-        <w:ind w:left="0" w:firstLine="0"/>
-        <w:rPr>
-          <w:rFonts w:ascii="Arial" w:cs="Arial" w:eastAsia="Arial" w:hAnsi="Arial"/>
-          <w:color w:val="000000"/>
-        </w:rPr>
-      </w:pPr>
       <w:r>
         <w:rPr>
           <w:rtl w:val="0"/>
@@ -2127,11 +2053,46 @@
       </w:pPr>
       <w:r>
         <w:rPr>
-          <w:sz w:val="28"/>
-          <w:szCs w:val="28"/>
-          <w:rtl w:val="0"/>
-        </w:rPr>
-        <w:t xml:space="preserve">Comments are single-line only, and are indicated by a ‘#’ at the start of each comment. A comment ends when a newline (‘\n’) or EOF is encountered. Multiline comments can be implemented by prefacing each line with a pound sign. This is similar to how comments are implemented in Python language. </w:t>
+          <w:rtl w:val="0"/>
+        </w:rPr>
+      </w:r>
+    </w:p>
+    <w:p>
+      <w:pPr>
+        <w:spacing w:before="0" w:line="312" w:lineRule="auto"/>
+        <w:ind w:left="0" w:firstLine="0"/>
+        <w:jc w:val="both"/>
+        <w:rPr>
+          <w:sz w:val="28"/>
+          <w:szCs w:val="28"/>
+        </w:rPr>
+      </w:pPr>
+      <w:r>
+        <w:rPr>
+          <w:sz w:val="28"/>
+          <w:szCs w:val="28"/>
+          <w:rtl w:val="0"/>
+        </w:rPr>
+        <w:t xml:space="preserve">Comments are similar to those of the Python language, meaning they are indicated by a ‘#’ at the start of each comment. They can only exist in a single line, and the compiler reads a newline (‘\n’) or an end-of-file (EOF) as the comment having been terminated. </w:t>
+      </w:r>
+    </w:p>
+    <w:p>
+      <w:pPr>
+        <w:spacing w:before="0" w:line="312" w:lineRule="auto"/>
+        <w:ind w:left="0" w:firstLine="0"/>
+        <w:jc w:val="both"/>
+        <w:rPr>
+          <w:sz w:val="28"/>
+          <w:szCs w:val="28"/>
+        </w:rPr>
+      </w:pPr>
+      <w:r>
+        <w:rPr>
+          <w:sz w:val="28"/>
+          <w:szCs w:val="28"/>
+          <w:rtl w:val="0"/>
+        </w:rPr>
+        <w:t xml:space="preserve">Multiline comments can be thought of as a collection of single line comments.</w:t>
       </w:r>
       <w:r>
         <w:rPr>
@@ -2147,8 +2108,8 @@
           <w:szCs w:val="32"/>
         </w:rPr>
       </w:pPr>
-      <w:bookmarkStart w:colFirst="0" w:colLast="0" w:name="_s28id2fj9umg" w:id="33"/>
-      <w:bookmarkEnd w:id="33"/>
+      <w:bookmarkStart w:colFirst="0" w:colLast="0" w:name="_s28id2fj9umg" w:id="27"/>
+      <w:bookmarkEnd w:id="27"/>
       <w:r>
         <w:rPr>
           <w:sz w:val="32"/>
@@ -2203,7 +2164,87 @@
           <w:szCs w:val="28"/>
           <w:rtl w:val="0"/>
         </w:rPr>
-        <w:t xml:space="preserve"> start with a letter which can be followed by any number of alphanumeric characters and underscores. Whitespace is not allowed inside an identifier. We are trying to maintain the global standard notation used in major programming languages such as C++, Python, JAVA to let the user maintain their current practices while switching to Tangent.</w:t>
+        <w:t xml:space="preserve"> start with a letter which can be followed by any number of alphanumeric characters and underscores. Whitespace is not allowed inside an identifier. In this, Tangent complies with the standard set by C and followed by C++, Java, and Python.</w:t>
+      </w:r>
+    </w:p>
+    <w:p>
+      <w:pPr>
+        <w:spacing w:before="0" w:line="312" w:lineRule="auto"/>
+        <w:ind w:left="0" w:firstLine="0"/>
+        <w:jc w:val="both"/>
+        <w:rPr>
+          <w:sz w:val="28"/>
+          <w:szCs w:val="28"/>
+        </w:rPr>
+      </w:pPr>
+      <w:r>
+        <w:rPr>
+          <w:rtl w:val="0"/>
+        </w:rPr>
+      </w:r>
+    </w:p>
+    <w:p>
+      <w:pPr>
+        <w:spacing w:before="0" w:line="312" w:lineRule="auto"/>
+        <w:ind w:left="0" w:firstLine="0"/>
+        <w:jc w:val="both"/>
+        <w:rPr>
+          <w:sz w:val="28"/>
+          <w:szCs w:val="28"/>
+        </w:rPr>
+      </w:pPr>
+      <w:r>
+        <w:rPr>
+          <w:rtl w:val="0"/>
+        </w:rPr>
+      </w:r>
+    </w:p>
+    <w:p>
+      <w:pPr>
+        <w:spacing w:before="0" w:line="312" w:lineRule="auto"/>
+        <w:ind w:left="0" w:firstLine="0"/>
+        <w:jc w:val="both"/>
+        <w:rPr>
+          <w:sz w:val="28"/>
+          <w:szCs w:val="28"/>
+        </w:rPr>
+      </w:pPr>
+      <w:r>
+        <w:rPr>
+          <w:rtl w:val="0"/>
+        </w:rPr>
+      </w:r>
+    </w:p>
+    <w:p>
+      <w:pPr>
+        <w:spacing w:before="0" w:line="312" w:lineRule="auto"/>
+        <w:ind w:left="0" w:firstLine="0"/>
+        <w:jc w:val="both"/>
+        <w:rPr>
+          <w:sz w:val="28"/>
+          <w:szCs w:val="28"/>
+        </w:rPr>
+      </w:pPr>
+      <w:r>
+        <w:rPr>
+          <w:rtl w:val="0"/>
+        </w:rPr>
+      </w:r>
+    </w:p>
+    <w:p>
+      <w:pPr>
+        <w:spacing w:before="0" w:line="312" w:lineRule="auto"/>
+        <w:ind w:left="0" w:firstLine="0"/>
+        <w:jc w:val="both"/>
+        <w:rPr>
+          <w:sz w:val="28"/>
+          <w:szCs w:val="28"/>
+        </w:rPr>
+      </w:pPr>
+      <w:r>
+        <w:rPr>
+          <w:rtl w:val="0"/>
+        </w:rPr>
       </w:r>
     </w:p>
     <w:p>
@@ -2214,8 +2255,8 @@
           <w:szCs w:val="32"/>
         </w:rPr>
       </w:pPr>
-      <w:bookmarkStart w:colFirst="0" w:colLast="0" w:name="_yonsnv3jyv55" w:id="34"/>
-      <w:bookmarkEnd w:id="34"/>
+      <w:bookmarkStart w:colFirst="0" w:colLast="0" w:name="_yonsnv3jyv55" w:id="28"/>
+      <w:bookmarkEnd w:id="28"/>
       <w:r>
         <w:rPr>
           <w:sz w:val="32"/>
@@ -4071,8 +4112,8 @@
           <w:szCs w:val="32"/>
         </w:rPr>
       </w:pPr>
-      <w:bookmarkStart w:colFirst="0" w:colLast="0" w:name="_lov17fz00c15" w:id="35"/>
-      <w:bookmarkEnd w:id="35"/>
+      <w:bookmarkStart w:colFirst="0" w:colLast="0" w:name="_lov17fz00c15" w:id="29"/>
+      <w:bookmarkEnd w:id="29"/>
       <w:r>
         <w:rPr>
           <w:sz w:val="32"/>
@@ -4208,8 +4249,8 @@
           <w:szCs w:val="32"/>
         </w:rPr>
       </w:pPr>
-      <w:bookmarkStart w:colFirst="0" w:colLast="0" w:name="_vd1gn3q7one1" w:id="36"/>
-      <w:bookmarkEnd w:id="36"/>
+      <w:bookmarkStart w:colFirst="0" w:colLast="0" w:name="_vd1gn3q7one1" w:id="30"/>
+      <w:bookmarkEnd w:id="30"/>
       <w:r>
         <w:rPr>
           <w:sz w:val="32"/>
@@ -5690,8 +5731,8 @@
           <w:szCs w:val="32"/>
         </w:rPr>
       </w:pPr>
-      <w:bookmarkStart w:colFirst="0" w:colLast="0" w:name="_rw7e4h97nuig" w:id="37"/>
-      <w:bookmarkEnd w:id="37"/>
+      <w:bookmarkStart w:colFirst="0" w:colLast="0" w:name="_rw7e4h97nuig" w:id="31"/>
+      <w:bookmarkEnd w:id="31"/>
       <w:r>
         <w:rPr>
           <w:sz w:val="32"/>
@@ -5951,12 +5992,12 @@
                     <wp:inline distB="114300" distT="114300" distL="114300" distR="114300">
                       <wp:extent cx="297058" cy="1528763"/>
                       <wp:effectExtent b="0" l="0" r="0" t="0"/>
-                      <wp:docPr id="1" name="image3.png"/>
+                      <wp:docPr id="1" name="image4.png"/>
                       <a:graphic>
                         <a:graphicData uri="http://schemas.openxmlformats.org/drawingml/2006/picture">
                           <pic:pic>
                             <pic:nvPicPr>
-                              <pic:cNvPr id="0" name="image3.png"/>
+                              <pic:cNvPr id="0" name="image4.png"/>
                               <pic:cNvPicPr preferRelativeResize="0"/>
                             </pic:nvPicPr>
                             <pic:blipFill>
@@ -6454,8 +6495,8 @@
           <w:szCs w:val="32"/>
         </w:rPr>
       </w:pPr>
-      <w:bookmarkStart w:colFirst="0" w:colLast="0" w:name="_y1e260oif1ys" w:id="38"/>
-      <w:bookmarkEnd w:id="38"/>
+      <w:bookmarkStart w:colFirst="0" w:colLast="0" w:name="_y1e260oif1ys" w:id="32"/>
+      <w:bookmarkEnd w:id="32"/>
       <w:r>
         <w:rPr>
           <w:sz w:val="32"/>
@@ -7266,8 +7307,8 @@
           <w:szCs w:val="32"/>
         </w:rPr>
       </w:pPr>
-      <w:bookmarkStart w:colFirst="0" w:colLast="0" w:name="_swm7ud1818zd" w:id="39"/>
-      <w:bookmarkEnd w:id="39"/>
+      <w:bookmarkStart w:colFirst="0" w:colLast="0" w:name="_swm7ud1818zd" w:id="33"/>
+      <w:bookmarkEnd w:id="33"/>
       <w:r>
         <w:rPr>
           <w:rtl w:val="0"/>
@@ -7282,8 +7323,8 @@
           <w:szCs w:val="32"/>
         </w:rPr>
       </w:pPr>
-      <w:bookmarkStart w:colFirst="0" w:colLast="0" w:name="_p8r9vrb0rgr0" w:id="40"/>
-      <w:bookmarkEnd w:id="40"/>
+      <w:bookmarkStart w:colFirst="0" w:colLast="0" w:name="_p8r9vrb0rgr0" w:id="34"/>
+      <w:bookmarkEnd w:id="34"/>
       <w:r>
         <w:rPr>
           <w:sz w:val="32"/>
@@ -7320,7 +7361,24 @@
           <w:szCs w:val="28"/>
           <w:rtl w:val="0"/>
         </w:rPr>
-        <w:t xml:space="preserve">By creating strong token definitions, we have attempted to maximize error handling at the lexical stage. The lexical analyzer will totally disregard comments. At the conclusion of the compilation of the code, line numbers and the associated errors will all be shown at once (possibly on command line interface). One of the following situations will result in a syntax error being recorded:</w:t>
+        <w:t xml:space="preserve">By creating strong token definitions, we have attempted to maximise error handling at the lexical stage. Once the compiler encounters an error, the line number and associated error message should be displayed on the command line.</w:t>
+      </w:r>
+    </w:p>
+    <w:p>
+      <w:pPr>
+        <w:jc w:val="both"/>
+        <w:rPr>
+          <w:sz w:val="28"/>
+          <w:szCs w:val="28"/>
+        </w:rPr>
+      </w:pPr>
+      <w:r>
+        <w:rPr>
+          <w:sz w:val="28"/>
+          <w:szCs w:val="28"/>
+          <w:rtl w:val="0"/>
+        </w:rPr>
+        <w:t xml:space="preserve">The following are examples of compilation errors</w:t>
       </w:r>
     </w:p>
     <w:p>
@@ -7405,8 +7463,8 @@
           <w:szCs w:val="36"/>
         </w:rPr>
       </w:pPr>
-      <w:bookmarkStart w:colFirst="0" w:colLast="0" w:name="_36jw737ohhjf" w:id="41"/>
-      <w:bookmarkEnd w:id="41"/>
+      <w:bookmarkStart w:colFirst="0" w:colLast="0" w:name="_36jw737ohhjf" w:id="35"/>
+      <w:bookmarkEnd w:id="35"/>
       <w:r>
         <w:rPr>
           <w:sz w:val="36"/>
@@ -7424,8 +7482,8 @@
           <w:szCs w:val="32"/>
         </w:rPr>
       </w:pPr>
-      <w:bookmarkStart w:colFirst="0" w:colLast="0" w:name="_ealuow1yhc6g" w:id="42"/>
-      <w:bookmarkEnd w:id="42"/>
+      <w:bookmarkStart w:colFirst="0" w:colLast="0" w:name="_ealuow1yhc6g" w:id="36"/>
+      <w:bookmarkEnd w:id="36"/>
       <w:r>
         <w:rPr>
           <w:sz w:val="32"/>
@@ -7460,8 +7518,8 @@
           <w:szCs w:val="32"/>
         </w:rPr>
       </w:pPr>
-      <w:bookmarkStart w:colFirst="0" w:colLast="0" w:name="_e1bfymaszg4r" w:id="43"/>
-      <w:bookmarkEnd w:id="43"/>
+      <w:bookmarkStart w:colFirst="0" w:colLast="0" w:name="_e1bfymaszg4r" w:id="37"/>
+      <w:bookmarkEnd w:id="37"/>
       <w:r>
         <w:rPr>
           <w:sz w:val="32"/>
@@ -7518,8 +7576,8 @@
           <w:szCs w:val="32"/>
         </w:rPr>
       </w:pPr>
-      <w:bookmarkStart w:colFirst="0" w:colLast="0" w:name="_efqzr1aw6afb" w:id="44"/>
-      <w:bookmarkEnd w:id="44"/>
+      <w:bookmarkStart w:colFirst="0" w:colLast="0" w:name="_efqzr1aw6afb" w:id="38"/>
+      <w:bookmarkEnd w:id="38"/>
       <w:r>
         <w:rPr>
           <w:sz w:val="32"/>
@@ -7894,8 +7952,8 @@
           <w:szCs w:val="36"/>
         </w:rPr>
       </w:pPr>
-      <w:bookmarkStart w:colFirst="0" w:colLast="0" w:name="_ffj17vomq5cu" w:id="45"/>
-      <w:bookmarkEnd w:id="45"/>
+      <w:bookmarkStart w:colFirst="0" w:colLast="0" w:name="_ffj17vomq5cu" w:id="39"/>
+      <w:bookmarkEnd w:id="39"/>
       <w:r>
         <w:rPr>
           <w:sz w:val="36"/>
@@ -7949,8 +8007,8 @@
           <w:szCs w:val="32"/>
         </w:rPr>
       </w:pPr>
-      <w:bookmarkStart w:colFirst="0" w:colLast="0" w:name="_9o25cesuhgh2" w:id="46"/>
-      <w:bookmarkEnd w:id="46"/>
+      <w:bookmarkStart w:colFirst="0" w:colLast="0" w:name="_9o25cesuhgh2" w:id="40"/>
+      <w:bookmarkEnd w:id="40"/>
       <w:r>
         <w:rPr>
           <w:sz w:val="32"/>
@@ -8100,8 +8158,8 @@
           <w:szCs w:val="32"/>
         </w:rPr>
       </w:pPr>
-      <w:bookmarkStart w:colFirst="0" w:colLast="0" w:name="_psf52ex2ucry" w:id="47"/>
-      <w:bookmarkEnd w:id="47"/>
+      <w:bookmarkStart w:colFirst="0" w:colLast="0" w:name="_psf52ex2ucry" w:id="41"/>
+      <w:bookmarkEnd w:id="41"/>
       <w:r>
         <w:rPr>
           <w:sz w:val="32"/>
@@ -8305,8 +8363,8 @@
           <w:szCs w:val="32"/>
         </w:rPr>
       </w:pPr>
-      <w:bookmarkStart w:colFirst="0" w:colLast="0" w:name="_o5b6b055yq4y" w:id="48"/>
-      <w:bookmarkEnd w:id="48"/>
+      <w:bookmarkStart w:colFirst="0" w:colLast="0" w:name="_o5b6b055yq4y" w:id="42"/>
+      <w:bookmarkEnd w:id="42"/>
       <w:r>
         <w:rPr>
           <w:sz w:val="32"/>
@@ -8431,8 +8489,8 @@
           <w:szCs w:val="36"/>
         </w:rPr>
       </w:pPr>
-      <w:bookmarkStart w:colFirst="0" w:colLast="0" w:name="_ehlcacduk8l4" w:id="49"/>
-      <w:bookmarkEnd w:id="49"/>
+      <w:bookmarkStart w:colFirst="0" w:colLast="0" w:name="_ehlcacduk8l4" w:id="43"/>
+      <w:bookmarkEnd w:id="43"/>
       <w:r>
         <w:rPr>
           <w:sz w:val="36"/>
@@ -8474,8 +8532,8 @@
           <w:szCs w:val="32"/>
         </w:rPr>
       </w:pPr>
-      <w:bookmarkStart w:colFirst="0" w:colLast="0" w:name="_228enerfziqn" w:id="50"/>
-      <w:bookmarkEnd w:id="50"/>
+      <w:bookmarkStart w:colFirst="0" w:colLast="0" w:name="_228enerfziqn" w:id="44"/>
+      <w:bookmarkEnd w:id="44"/>
       <w:r>
         <w:rPr>
           <w:sz w:val="32"/>
@@ -8561,8 +8619,8 @@
           <w:szCs w:val="32"/>
         </w:rPr>
       </w:pPr>
-      <w:bookmarkStart w:colFirst="0" w:colLast="0" w:name="_k8ew1pjylqkc" w:id="51"/>
-      <w:bookmarkEnd w:id="51"/>
+      <w:bookmarkStart w:colFirst="0" w:colLast="0" w:name="_k8ew1pjylqkc" w:id="45"/>
+      <w:bookmarkEnd w:id="45"/>
       <w:r>
         <w:rPr>
           <w:sz w:val="32"/>
@@ -8602,8 +8660,8 @@
           <w:szCs w:val="32"/>
         </w:rPr>
       </w:pPr>
-      <w:bookmarkStart w:colFirst="0" w:colLast="0" w:name="_qg6dnip7erjr" w:id="52"/>
-      <w:bookmarkEnd w:id="52"/>
+      <w:bookmarkStart w:colFirst="0" w:colLast="0" w:name="_qg6dnip7erjr" w:id="46"/>
+      <w:bookmarkEnd w:id="46"/>
       <w:r>
         <w:rPr>
           <w:sz w:val="32"/>
@@ -8640,8 +8698,8 @@
           <w:szCs w:val="32"/>
         </w:rPr>
       </w:pPr>
-      <w:bookmarkStart w:colFirst="0" w:colLast="0" w:name="_e2nfy9uz5dec" w:id="53"/>
-      <w:bookmarkEnd w:id="53"/>
+      <w:bookmarkStart w:colFirst="0" w:colLast="0" w:name="_e2nfy9uz5dec" w:id="47"/>
+      <w:bookmarkEnd w:id="47"/>
       <w:r>
         <w:rPr>
           <w:rtl w:val="0"/>
@@ -8656,8 +8714,8 @@
           <w:szCs w:val="32"/>
         </w:rPr>
       </w:pPr>
-      <w:bookmarkStart w:colFirst="0" w:colLast="0" w:name="_7uqy7jkjdw1r" w:id="54"/>
-      <w:bookmarkEnd w:id="54"/>
+      <w:bookmarkStart w:colFirst="0" w:colLast="0" w:name="_7uqy7jkjdw1r" w:id="48"/>
+      <w:bookmarkEnd w:id="48"/>
       <w:r>
         <w:rPr>
           <w:rtl w:val="0"/>
@@ -8672,8 +8730,8 @@
           <w:szCs w:val="32"/>
         </w:rPr>
       </w:pPr>
-      <w:bookmarkStart w:colFirst="0" w:colLast="0" w:name="_r842sgflmqpv" w:id="55"/>
-      <w:bookmarkEnd w:id="55"/>
+      <w:bookmarkStart w:colFirst="0" w:colLast="0" w:name="_r842sgflmqpv" w:id="49"/>
+      <w:bookmarkEnd w:id="49"/>
       <w:r>
         <w:rPr>
           <w:sz w:val="32"/>
@@ -8793,102 +8851,11 @@
     </w:p>
     <w:p>
       <w:pPr>
-        <w:rPr>
-          <w:sz w:val="28"/>
-          <w:szCs w:val="28"/>
-        </w:rPr>
-      </w:pPr>
-      <w:r>
-        <w:rPr>
-          <w:rtl w:val="0"/>
-        </w:rPr>
-      </w:r>
-    </w:p>
-    <w:p>
-      <w:pPr>
-        <w:rPr>
-          <w:sz w:val="28"/>
-          <w:szCs w:val="28"/>
-        </w:rPr>
-      </w:pPr>
-      <w:r>
-        <w:rPr>
-          <w:rtl w:val="0"/>
-        </w:rPr>
-      </w:r>
-    </w:p>
-    <w:p>
-      <w:pPr>
-        <w:rPr>
-          <w:sz w:val="28"/>
-          <w:szCs w:val="28"/>
-        </w:rPr>
-      </w:pPr>
-      <w:r>
-        <w:rPr>
-          <w:rtl w:val="0"/>
-        </w:rPr>
-      </w:r>
-    </w:p>
-    <w:p>
-      <w:pPr>
-        <w:rPr>
-          <w:sz w:val="28"/>
-          <w:szCs w:val="28"/>
-        </w:rPr>
-      </w:pPr>
-      <w:r>
-        <w:rPr>
-          <w:rtl w:val="0"/>
-        </w:rPr>
-      </w:r>
-    </w:p>
-    <w:p>
-      <w:pPr>
-        <w:rPr>
-          <w:sz w:val="28"/>
-          <w:szCs w:val="28"/>
-        </w:rPr>
-      </w:pPr>
-      <w:r>
-        <w:rPr>
-          <w:rtl w:val="0"/>
-        </w:rPr>
-      </w:r>
-    </w:p>
-    <w:p>
-      <w:pPr>
-        <w:rPr>
-          <w:sz w:val="28"/>
-          <w:szCs w:val="28"/>
-        </w:rPr>
-      </w:pPr>
-      <w:r>
-        <w:rPr>
-          <w:rtl w:val="0"/>
-        </w:rPr>
-      </w:r>
-    </w:p>
-    <w:p>
-      <w:pPr>
-        <w:rPr>
-          <w:sz w:val="28"/>
-          <w:szCs w:val="28"/>
-        </w:rPr>
-      </w:pPr>
-      <w:r>
-        <w:rPr>
-          <w:rtl w:val="0"/>
-        </w:rPr>
-      </w:r>
-    </w:p>
-    <w:p>
-      <w:pPr>
         <w:pStyle w:val="Heading1"/>
         <w:rPr/>
       </w:pPr>
-      <w:bookmarkStart w:colFirst="0" w:colLast="0" w:name="_sqg9bl207w78" w:id="56"/>
-      <w:bookmarkEnd w:id="56"/>
+      <w:bookmarkStart w:colFirst="0" w:colLast="0" w:name="_sqg9bl207w78" w:id="50"/>
+      <w:bookmarkEnd w:id="50"/>
       <w:r>
         <w:rPr>
           <w:sz w:val="36"/>
@@ -8905,13 +8872,79 @@
     </w:p>
     <w:p>
       <w:pPr>
+        <w:ind w:firstLine="720"/>
+        <w:rPr>
+          <w:rFonts w:ascii="Roboto Mono Medium" w:cs="Roboto Mono Medium" w:eastAsia="Roboto Mono Medium" w:hAnsi="Roboto Mono Medium"/>
+        </w:rPr>
+      </w:pPr>
+      <w:r>
+        <w:rPr>
+          <w:rFonts w:ascii="Roboto Mono Medium" w:cs="Roboto Mono Medium" w:eastAsia="Roboto Mono Medium" w:hAnsi="Roboto Mono Medium"/>
+          <w:rtl w:val="0"/>
+        </w:rPr>
+        <w:t xml:space="preserve"> Example 1</w:t>
+      </w:r>
+    </w:p>
+    <w:p>
+      <w:pPr>
         <w:rPr/>
       </w:pPr>
       <w:r>
         <w:rPr>
           <w:rtl w:val="0"/>
         </w:rPr>
-        <w:t xml:space="preserve">Example #1:</w:t>
+      </w:r>
+      <w:r>
+        <w:drawing>
+          <wp:anchor allowOverlap="1" behindDoc="0" distB="114300" distT="0" distL="114300" distR="114300" hidden="0" layoutInCell="1" locked="0" relativeHeight="0" simplePos="0">
+            <wp:simplePos x="0" y="0"/>
+            <wp:positionH relativeFrom="column">
+              <wp:posOffset>552450</wp:posOffset>
+            </wp:positionH>
+            <wp:positionV relativeFrom="paragraph">
+              <wp:posOffset>0</wp:posOffset>
+            </wp:positionV>
+            <wp:extent cx="4838700" cy="7767638"/>
+            <wp:effectExtent b="0" l="0" r="0" t="0"/>
+            <wp:wrapSquare wrapText="bothSides" distB="114300" distT="0" distL="114300" distR="114300"/>
+            <wp:docPr id="3" name="image6.png"/>
+            <a:graphic>
+              <a:graphicData uri="http://schemas.openxmlformats.org/drawingml/2006/picture">
+                <pic:pic>
+                  <pic:nvPicPr>
+                    <pic:cNvPr id="0" name="image6.png"/>
+                    <pic:cNvPicPr preferRelativeResize="0"/>
+                  </pic:nvPicPr>
+                  <pic:blipFill>
+                    <a:blip r:embed="rId8"/>
+                    <a:srcRect b="0" l="0" r="0" t="0"/>
+                    <a:stretch>
+                      <a:fillRect/>
+                    </a:stretch>
+                  </pic:blipFill>
+                  <pic:spPr>
+                    <a:xfrm>
+                      <a:off x="0" y="0"/>
+                      <a:ext cx="4838700" cy="7767638"/>
+                    </a:xfrm>
+                    <a:prstGeom prst="rect"/>
+                    <a:ln/>
+                  </pic:spPr>
+                </pic:pic>
+              </a:graphicData>
+            </a:graphic>
+          </wp:anchor>
+        </w:drawing>
+      </w:r>
+    </w:p>
+    <w:p>
+      <w:pPr>
+        <w:rPr/>
+      </w:pPr>
+      <w:r>
+        <w:rPr>
+          <w:rtl w:val="0"/>
+        </w:rPr>
       </w:r>
     </w:p>
     <w:p>
@@ -8922,501 +8955,76 @@
       </w:pPr>
       <w:r>
         <w:rPr>
+          <w:rtl w:val="0"/>
+        </w:rPr>
+      </w:r>
+    </w:p>
+    <w:p>
+      <w:pPr>
+        <w:rPr>
           <w:rFonts w:ascii="Roboto Mono Medium" w:cs="Roboto Mono Medium" w:eastAsia="Roboto Mono Medium" w:hAnsi="Roboto Mono Medium"/>
-          <w:rtl w:val="0"/>
-        </w:rPr>
-        <w:t xml:space="preserve">family point(:</w:t>
-        <w:br w:type="textWrapping"/>
-        <w:tab/>
-        <w:t xml:space="preserve">var float x;</w:t>
-        <w:br w:type="textWrapping"/>
-        <w:tab/>
-        <w:t xml:space="preserve">var float y;</w:t>
-        <w:br w:type="textWrapping"/>
-        <w:t xml:space="preserve">:)</w:t>
-      </w:r>
-    </w:p>
-    <w:p>
-      <w:pPr>
+        </w:rPr>
+      </w:pPr>
+      <w:r>
         <w:rPr>
           <w:rFonts w:ascii="Roboto Mono Medium" w:cs="Roboto Mono Medium" w:eastAsia="Roboto Mono Medium" w:hAnsi="Roboto Mono Medium"/>
-        </w:rPr>
-      </w:pPr>
-      <w:r>
+          <w:rtl w:val="0"/>
+        </w:rPr>
+        <w:t xml:space="preserve">Example 2:</w:t>
+      </w:r>
+    </w:p>
+    <w:p>
+      <w:pPr>
         <w:rPr>
           <w:rFonts w:ascii="Roboto Mono Medium" w:cs="Roboto Mono Medium" w:eastAsia="Roboto Mono Medium" w:hAnsi="Roboto Mono Medium"/>
-          <w:rtl w:val="0"/>
-        </w:rPr>
-        <w:t xml:space="preserve">family rectangle (:</w:t>
-        <w:br w:type="textWrapping"/>
-        <w:tab/>
-        <w:t xml:space="preserve">var point a;</w:t>
-        <w:br w:type="textWrapping"/>
-        <w:tab/>
-        <w:t xml:space="preserve">var point b;</w:t>
-        <w:br w:type="textWrapping"/>
-        <w:tab/>
-        <w:t xml:space="preserve">var point c;</w:t>
-        <w:br w:type="textWrapping"/>
-        <w:tab/>
-        <w:t xml:space="preserve">var point d;</w:t>
-        <w:br w:type="textWrapping"/>
-        <w:t xml:space="preserve">:)</w:t>
-      </w:r>
-    </w:p>
-    <w:p>
-      <w:pPr>
-        <w:rPr>
-          <w:rFonts w:ascii="Roboto Mono Medium" w:cs="Roboto Mono Medium" w:eastAsia="Roboto Mono Medium" w:hAnsi="Roboto Mono Medium"/>
-        </w:rPr>
-      </w:pPr>
-      <w:r>
-        <w:rPr>
-          <w:rFonts w:ascii="Roboto Mono Medium" w:cs="Roboto Mono Medium" w:eastAsia="Roboto Mono Medium" w:hAnsi="Roboto Mono Medium"/>
-          <w:rtl w:val="0"/>
-        </w:rPr>
-        <w:t xml:space="preserve">family square :: public rectangle (:  </w:t>
-        <w:br w:type="textWrapping"/>
-        <w:tab/>
-        <w:t xml:space="preserve">var point side;</w:t>
-        <w:br w:type="textWrapping"/>
-        <w:t xml:space="preserve">:)</w:t>
-      </w:r>
-    </w:p>
-    <w:p>
-      <w:pPr>
-        <w:rPr>
-          <w:rFonts w:ascii="Roboto Mono Medium" w:cs="Roboto Mono Medium" w:eastAsia="Roboto Mono Medium" w:hAnsi="Roboto Mono Medium"/>
-        </w:rPr>
-      </w:pPr>
-      <w:r>
-        <w:rPr>
-          <w:rFonts w:ascii="Roboto Mono Medium" w:cs="Roboto Mono Medium" w:eastAsia="Roboto Mono Medium" w:hAnsi="Roboto Mono Medium"/>
-          <w:rtl w:val="0"/>
-        </w:rPr>
-        <w:t xml:space="preserve">#func &lt;type&gt; &lt;function_name&gt; &lt;: &lt;type&gt; arg1, &lt;type&gt; arg2 :&gt;(:</w:t>
-        <w:br w:type="textWrapping"/>
-        <w:t xml:space="preserve">#</w:t>
-        <w:tab/>
-        <w:t xml:space="preserve">var &lt;type&gt; v1 := &lt;value&gt; + arg1;</w:t>
-        <w:br w:type="textWrapping"/>
-        <w:t xml:space="preserve">#</w:t>
-        <w:tab/>
-        <w:t xml:space="preserve">send v1;</w:t>
-        <w:br w:type="textWrapping"/>
-        <w:t xml:space="preserve">#:)</w:t>
-      </w:r>
-    </w:p>
-    <w:p>
-      <w:pPr>
-        <w:rPr>
-          <w:rFonts w:ascii="Roboto Mono Medium" w:cs="Roboto Mono Medium" w:eastAsia="Roboto Mono Medium" w:hAnsi="Roboto Mono Medium"/>
-        </w:rPr>
-      </w:pPr>
-      <w:r>
-        <w:rPr>
-          <w:rFonts w:ascii="Roboto Mono Medium" w:cs="Roboto Mono Medium" w:eastAsia="Roboto Mono Medium" w:hAnsi="Roboto Mono Medium"/>
-          <w:rtl w:val="0"/>
-        </w:rPr>
-        <w:t xml:space="preserve">func int my_func&lt;: int x , int y:&gt;(:</w:t>
-        <w:br w:type="textWrapping"/>
-        <w:tab/>
-        <w:t xml:space="preserve">var int res ;</w:t>
-        <w:br w:type="textWrapping"/>
-        <w:tab/>
-        <w:t xml:space="preserve">res := x*y;</w:t>
-        <w:br w:type="textWrapping"/>
-        <w:tab/>
-        <w:t xml:space="preserve">send res;</w:t>
-        <w:br w:type="textWrapping"/>
-        <w:t xml:space="preserve">:)</w:t>
-      </w:r>
-    </w:p>
-    <w:p>
-      <w:pPr>
-        <w:rPr>
-          <w:rFonts w:ascii="Roboto Mono Medium" w:cs="Roboto Mono Medium" w:eastAsia="Roboto Mono Medium" w:hAnsi="Roboto Mono Medium"/>
-        </w:rPr>
-      </w:pPr>
-      <w:r>
-        <w:rPr>
-          <w:rFonts w:ascii="Roboto Mono Medium" w:cs="Roboto Mono Medium" w:eastAsia="Roboto Mono Medium" w:hAnsi="Roboto Mono Medium"/>
-          <w:rtl w:val="0"/>
-        </w:rPr>
-        <w:t xml:space="preserve">func driver &lt;: :&gt; (:</w:t>
-        <w:br w:type="textWrapping"/>
-        <w:tab/>
-        <w:t xml:space="preserve"># ‘driver’ is where the program’s execution begins</w:t>
-        <w:br w:type="textWrapping"/>
-        <w:tab/>
-        <w:t xml:space="preserve"># analogous to C’s ‘main’</w:t>
-      </w:r>
-    </w:p>
-    <w:p>
-      <w:pPr>
-        <w:ind w:firstLine="720"/>
-        <w:rPr>
-          <w:rFonts w:ascii="Roboto Mono Medium" w:cs="Roboto Mono Medium" w:eastAsia="Roboto Mono Medium" w:hAnsi="Roboto Mono Medium"/>
-        </w:rPr>
-      </w:pPr>
-      <w:r>
-        <w:rPr>
-          <w:rFonts w:ascii="Roboto Mono Medium" w:cs="Roboto Mono Medium" w:eastAsia="Roboto Mono Medium" w:hAnsi="Roboto Mono Medium"/>
-          <w:rtl w:val="0"/>
-        </w:rPr>
-        <w:t xml:space="preserve">var string s := “my string”;</w:t>
-        <w:br w:type="textWrapping"/>
-        <w:tab/>
-        <w:t xml:space="preserve">var bool flag := true;</w:t>
-        <w:br w:type="textWrapping"/>
-        <w:tab/>
-        <w:t xml:space="preserve">flag := false;</w:t>
-      </w:r>
-    </w:p>
-    <w:p>
-      <w:pPr>
-        <w:ind w:firstLine="720"/>
-        <w:rPr>
-          <w:rFonts w:ascii="Roboto Mono Medium" w:cs="Roboto Mono Medium" w:eastAsia="Roboto Mono Medium" w:hAnsi="Roboto Mono Medium"/>
-        </w:rPr>
-      </w:pPr>
-      <w:r>
-        <w:rPr>
-          <w:rFonts w:ascii="Roboto Mono Medium" w:cs="Roboto Mono Medium" w:eastAsia="Roboto Mono Medium" w:hAnsi="Roboto Mono Medium"/>
-          <w:rtl w:val="0"/>
-        </w:rPr>
-        <w:t xml:space="preserve">var float f := 3.0;</w:t>
-        <w:br w:type="textWrapping"/>
-        <w:tab/>
-        <w:t xml:space="preserve">f := to_float(9);</w:t>
-        <w:br w:type="textWrapping"/>
-        <w:tab/>
-        <w:t xml:space="preserve"># implicit conversion from int to float is allowed, but it</w:t>
-        <w:br w:type="textWrapping"/>
-        <w:tab/>
-        <w:t xml:space="preserve"># is really just syntactic sugar, with the compiler </w:t>
-        <w:br w:type="textWrapping"/>
-        <w:tab/>
-        <w:t xml:space="preserve"># still calling the to_float function</w:t>
-      </w:r>
-    </w:p>
-    <w:p>
-      <w:pPr>
-        <w:ind w:firstLine="720"/>
-        <w:rPr>
-          <w:rFonts w:ascii="Roboto Mono Medium" w:cs="Roboto Mono Medium" w:eastAsia="Roboto Mono Medium" w:hAnsi="Roboto Mono Medium"/>
-        </w:rPr>
-      </w:pPr>
-      <w:r>
-        <w:rPr>
-          <w:rFonts w:ascii="Roboto Mono Medium" w:cs="Roboto Mono Medium" w:eastAsia="Roboto Mono Medium" w:hAnsi="Roboto Mono Medium"/>
-          <w:rtl w:val="0"/>
-        </w:rPr>
-        <w:t xml:space="preserve">var int i;</w:t>
-      </w:r>
-    </w:p>
-    <w:p>
-      <w:pPr>
-        <w:ind w:firstLine="720"/>
-        <w:rPr>
-          <w:rFonts w:ascii="Roboto Mono Medium" w:cs="Roboto Mono Medium" w:eastAsia="Roboto Mono Medium" w:hAnsi="Roboto Mono Medium"/>
-        </w:rPr>
-      </w:pPr>
-      <w:r>
-        <w:rPr>
-          <w:rFonts w:ascii="Roboto Mono Medium" w:cs="Roboto Mono Medium" w:eastAsia="Roboto Mono Medium" w:hAnsi="Roboto Mono Medium"/>
-          <w:rtl w:val="0"/>
-        </w:rPr>
-        <w:t xml:space="preserve">i := ceil(2.8);</w:t>
-        <w:br w:type="textWrapping"/>
-        <w:tab/>
-        <w:t xml:space="preserve">i := floor(3.2);</w:t>
-        <w:br w:type="textWrapping"/>
-        <w:br w:type="textWrapping"/>
-        <w:tab/>
-        <w:t xml:space="preserve">var int arr[10];</w:t>
-        <w:br w:type="textWrapping"/>
-        <w:tab/>
-        <w:t xml:space="preserve">arr[1] := 2;</w:t>
-        <w:br w:type="textWrapping"/>
-        <w:br w:type="textWrapping"/>
-        <w:tab/>
-        <w:t xml:space="preserve">print&lt;: “Hello World” :&gt;;</w:t>
-        <w:br w:type="textWrapping"/>
-        <w:tab/>
-        <w:t xml:space="preserve">for(: int i := 0; i &lt; 10; i = i+1 :)</w:t>
-        <w:br w:type="textWrapping"/>
-        <w:tab/>
-        <w:t xml:space="preserve">(:</w:t>
-        <w:br w:type="textWrapping"/>
-        <w:tab/>
-        <w:tab/>
-        <w:t xml:space="preserve">print &lt;: “Iteration: “, i :&gt;;</w:t>
-        <w:br w:type="textWrapping"/>
-        <w:tab/>
-        <w:t xml:space="preserve">:)</w:t>
-        <w:br w:type="textWrapping"/>
-        <w:t xml:space="preserve">:)</w:t>
-      </w:r>
-    </w:p>
-    <w:p>
-      <w:pPr>
-        <w:rPr>
-          <w:rFonts w:ascii="Roboto Mono Medium" w:cs="Roboto Mono Medium" w:eastAsia="Roboto Mono Medium" w:hAnsi="Roboto Mono Medium"/>
-        </w:rPr>
-      </w:pPr>
-      <w:r>
-        <w:rPr>
-          <w:rtl w:val="0"/>
-        </w:rPr>
-      </w:r>
-    </w:p>
-    <w:p>
-      <w:pPr>
-        <w:rPr>
-          <w:rFonts w:ascii="Roboto Mono Medium" w:cs="Roboto Mono Medium" w:eastAsia="Roboto Mono Medium" w:hAnsi="Roboto Mono Medium"/>
-        </w:rPr>
-      </w:pPr>
-      <w:r>
-        <w:pict>
-          <v:rect style="width:0.0pt;height:1.5pt" o:hr="t" o:hrstd="t" o:hralign="center" fillcolor="#A0A0A0" stroked="f"/>
-        </w:pict>
-      </w:r>
-      <w:r>
-        <w:rPr>
-          <w:rtl w:val="0"/>
-        </w:rPr>
-      </w:r>
-    </w:p>
-    <w:p>
-      <w:pPr>
-        <w:rPr>
-          <w:rFonts w:ascii="Roboto Mono Medium" w:cs="Roboto Mono Medium" w:eastAsia="Roboto Mono Medium" w:hAnsi="Roboto Mono Medium"/>
-        </w:rPr>
-      </w:pPr>
-      <w:r>
-        <w:rPr>
-          <w:rFonts w:ascii="Roboto Mono Medium" w:cs="Roboto Mono Medium" w:eastAsia="Roboto Mono Medium" w:hAnsi="Roboto Mono Medium"/>
-          <w:rtl w:val="0"/>
-        </w:rPr>
-        <w:t xml:space="preserve">Example 2:</w:t>
-      </w:r>
-    </w:p>
-    <w:p>
-      <w:pPr>
-        <w:rPr>
-          <w:rFonts w:ascii="Roboto Mono Medium" w:cs="Roboto Mono Medium" w:eastAsia="Roboto Mono Medium" w:hAnsi="Roboto Mono Medium"/>
-        </w:rPr>
-      </w:pPr>
-      <w:r>
-        <w:rPr>
-          <w:rFonts w:ascii="Roboto Mono Medium" w:cs="Roboto Mono Medium" w:eastAsia="Roboto Mono Medium" w:hAnsi="Roboto Mono Medium"/>
-          <w:rtl w:val="0"/>
-        </w:rPr>
-        <w:t xml:space="preserve">family vehicle(:</w:t>
-        <w:br w:type="textWrapping"/>
-        <w:tab/>
-        <w:t xml:space="preserve">var int wheels;</w:t>
-      </w:r>
-    </w:p>
-    <w:p>
-      <w:pPr>
-        <w:rPr>
-          <w:rFonts w:ascii="Roboto Mono Medium" w:cs="Roboto Mono Medium" w:eastAsia="Roboto Mono Medium" w:hAnsi="Roboto Mono Medium"/>
-        </w:rPr>
-      </w:pPr>
-      <w:r>
-        <w:rPr>
-          <w:rFonts w:ascii="Roboto Mono Medium" w:cs="Roboto Mono Medium" w:eastAsia="Roboto Mono Medium" w:hAnsi="Roboto Mono Medium"/>
-          <w:rtl w:val="0"/>
-        </w:rPr>
-        <w:t xml:space="preserve">public:</w:t>
-        <w:br w:type="textWrapping"/>
-        <w:tab/>
-        <w:t xml:space="preserve">func int get_no_of_wheels&lt;: :&gt;</w:t>
-        <w:br w:type="textWrapping"/>
-        <w:tab/>
-        <w:t xml:space="preserve">(:</w:t>
-        <w:br w:type="textWrapping"/>
-        <w:tab/>
-        <w:tab/>
-        <w:t xml:space="preserve">send me&gt;&gt;wheels;</w:t>
-        <w:br w:type="textWrapping"/>
-        <w:tab/>
-        <w:t xml:space="preserve">:)</w:t>
-        <w:br w:type="textWrapping"/>
-        <w:t xml:space="preserve">:)</w:t>
-      </w:r>
-    </w:p>
-    <w:p>
-      <w:pPr>
-        <w:rPr>
-          <w:rFonts w:ascii="Roboto Mono Medium" w:cs="Roboto Mono Medium" w:eastAsia="Roboto Mono Medium" w:hAnsi="Roboto Mono Medium"/>
-        </w:rPr>
-      </w:pPr>
-      <w:r>
-        <w:rPr>
-          <w:rFonts w:ascii="Roboto Mono Medium" w:cs="Roboto Mono Medium" w:eastAsia="Roboto Mono Medium" w:hAnsi="Roboto Mono Medium"/>
-          <w:rtl w:val="0"/>
-        </w:rPr>
-        <w:t xml:space="preserve">family car :: vehicle(:</w:t>
-        <w:br w:type="textWrapping"/>
-        <w:tab/>
-        <w:t xml:space="preserve">var Colour paint_colour;</w:t>
-      </w:r>
-    </w:p>
-    <w:p>
-      <w:pPr>
-        <w:rPr>
-          <w:rFonts w:ascii="Roboto Mono Medium" w:cs="Roboto Mono Medium" w:eastAsia="Roboto Mono Medium" w:hAnsi="Roboto Mono Medium"/>
-        </w:rPr>
-      </w:pPr>
-      <w:r>
-        <w:rPr>
-          <w:rFonts w:ascii="Roboto Mono Medium" w:cs="Roboto Mono Medium" w:eastAsia="Roboto Mono Medium" w:hAnsi="Roboto Mono Medium"/>
-          <w:rtl w:val="0"/>
-        </w:rPr>
-        <w:t xml:space="preserve">public:</w:t>
-        <w:tab/>
-        <w:br w:type="textWrapping"/>
-        <w:tab/>
-        <w:t xml:space="preserve">car&lt;: :&gt;(:</w:t>
-        <w:br w:type="textWrapping"/>
-        <w:tab/>
-        <w:tab/>
-        <w:t xml:space="preserve">me&gt;&gt;paint_colour := get_color_from_rgb(10,10,10);</w:t>
-        <w:br w:type="textWrapping"/>
-        <w:tab/>
-        <w:t xml:space="preserve">:)</w:t>
-        <w:br w:type="textWrapping"/>
-        <w:t xml:space="preserve">:)</w:t>
-      </w:r>
-    </w:p>
-    <w:p>
-      <w:pPr>
-        <w:rPr>
-          <w:rFonts w:ascii="Roboto Mono Medium" w:cs="Roboto Mono Medium" w:eastAsia="Roboto Mono Medium" w:hAnsi="Roboto Mono Medium"/>
-        </w:rPr>
-      </w:pPr>
-      <w:r>
-        <w:rPr>
-          <w:rFonts w:ascii="Roboto Mono Medium" w:cs="Roboto Mono Medium" w:eastAsia="Roboto Mono Medium" w:hAnsi="Roboto Mono Medium"/>
-          <w:rtl w:val="0"/>
-        </w:rPr>
-        <w:t xml:space="preserve">main&lt;: :&gt;(:</w:t>
-        <w:br w:type="textWrapping"/>
-        <w:tab/>
-        <w:t xml:space="preserve">var car my_car;</w:t>
-        <w:br w:type="textWrapping"/>
-        <w:tab/>
-        <w:t xml:space="preserve">print(my_car&gt;&gt;get_no_of_wheels());</w:t>
-      </w:r>
-    </w:p>
-    <w:p>
-      <w:pPr>
-        <w:rPr>
-          <w:rFonts w:ascii="Roboto Mono Medium" w:cs="Roboto Mono Medium" w:eastAsia="Roboto Mono Medium" w:hAnsi="Roboto Mono Medium"/>
-        </w:rPr>
-      </w:pPr>
-      <w:r>
-        <w:rPr>
-          <w:rFonts w:ascii="Roboto Mono Medium" w:cs="Roboto Mono Medium" w:eastAsia="Roboto Mono Medium" w:hAnsi="Roboto Mono Medium"/>
-          <w:rtl w:val="0"/>
-        </w:rPr>
-        <w:tab/>
-        <w:t xml:space="preserve">#first figure</w:t>
-      </w:r>
-    </w:p>
-    <w:p>
-      <w:pPr>
-        <w:rPr>
-          <w:rFonts w:ascii="Roboto Mono Medium" w:cs="Roboto Mono Medium" w:eastAsia="Roboto Mono Medium" w:hAnsi="Roboto Mono Medium"/>
-        </w:rPr>
-      </w:pPr>
-      <w:r>
-        <w:rPr>
-          <w:rFonts w:ascii="Roboto Mono Medium" w:cs="Roboto Mono Medium" w:eastAsia="Roboto Mono Medium" w:hAnsi="Roboto Mono Medium"/>
-          <w:rtl w:val="0"/>
-        </w:rPr>
-        <w:tab/>
-        <w:t xml:space="preserve">var Image I;</w:t>
-        <w:br w:type="textWrapping"/>
-        <w:tab/>
-        <w:t xml:space="preserve">I.set_dimension(100,100);</w:t>
-      </w:r>
-    </w:p>
-    <w:p>
-      <w:pPr>
-        <w:rPr>
-          <w:rFonts w:ascii="Roboto Mono Medium" w:cs="Roboto Mono Medium" w:eastAsia="Roboto Mono Medium" w:hAnsi="Roboto Mono Medium"/>
-        </w:rPr>
-      </w:pPr>
-      <w:r>
-        <w:rPr>
-          <w:rFonts w:ascii="Roboto Mono Medium" w:cs="Roboto Mono Medium" w:eastAsia="Roboto Mono Medium" w:hAnsi="Roboto Mono Medium"/>
-          <w:rtl w:val="0"/>
-        </w:rPr>
-        <w:tab/>
-        <w:t xml:space="preserve">var Point A;</w:t>
-        <w:br w:type="textWrapping"/>
-        <w:tab/>
-        <w:t xml:space="preserve">A := make_point(10,30);</w:t>
-        <w:br w:type="textWrapping"/>
-        <w:tab/>
-        <w:t xml:space="preserve">I.draw(A);</w:t>
-      </w:r>
-    </w:p>
-    <w:p>
-      <w:pPr>
-        <w:rPr>
-          <w:rFonts w:ascii="Roboto Mono Medium" w:cs="Roboto Mono Medium" w:eastAsia="Roboto Mono Medium" w:hAnsi="Roboto Mono Medium"/>
-        </w:rPr>
-      </w:pPr>
-      <w:r>
-        <w:rPr>
-          <w:rFonts w:ascii="Roboto Mono Medium" w:cs="Roboto Mono Medium" w:eastAsia="Roboto Mono Medium" w:hAnsi="Roboto Mono Medium"/>
-          <w:rtl w:val="0"/>
-        </w:rPr>
-        <w:tab/>
-        <w:t xml:space="preserve">Path P; </w:t>
-        <w:br w:type="textWrapping"/>
-        <w:tab/>
-        <w:t xml:space="preserve">P.add_point(A);</w:t>
-        <w:br w:type="textWrapping"/>
-        <w:tab/>
-        <w:t xml:space="preserve">P.add_point(A + make_point(0,20));</w:t>
-        <w:br w:type="textWrapping"/>
-        <w:tab/>
-        <w:t xml:space="preserve">I.draw(P);</w:t>
-      </w:r>
-    </w:p>
-    <w:p>
-      <w:pPr>
-        <w:rPr>
-          <w:rFonts w:ascii="Roboto Mono Medium" w:cs="Roboto Mono Medium" w:eastAsia="Roboto Mono Medium" w:hAnsi="Roboto Mono Medium"/>
-        </w:rPr>
-      </w:pPr>
-      <w:r>
-        <w:rPr>
-          <w:rFonts w:ascii="Roboto Mono Medium" w:cs="Roboto Mono Medium" w:eastAsia="Roboto Mono Medium" w:hAnsi="Roboto Mono Medium"/>
-          <w:rtl w:val="0"/>
-        </w:rPr>
-        <w:tab/>
-        <w:t xml:space="preserve">I.output("my_file.svg");</w:t>
-      </w:r>
-    </w:p>
-    <w:p>
-      <w:pPr>
-        <w:rPr>
-          <w:rFonts w:ascii="Roboto Mono Medium" w:cs="Roboto Mono Medium" w:eastAsia="Roboto Mono Medium" w:hAnsi="Roboto Mono Medium"/>
-        </w:rPr>
-      </w:pPr>
-      <w:r>
-        <w:rPr>
-          <w:rFonts w:ascii="Roboto Mono Medium" w:cs="Roboto Mono Medium" w:eastAsia="Roboto Mono Medium" w:hAnsi="Roboto Mono Medium"/>
-          <w:rtl w:val="0"/>
-        </w:rPr>
-        <w:t xml:space="preserve">:)</w:t>
+        </w:rPr>
+      </w:pPr>
+      <w:r>
+        <w:rPr>
+          <w:rtl w:val="0"/>
+        </w:rPr>
+      </w:r>
+      <w:r>
+        <w:drawing>
+          <wp:anchor allowOverlap="1" behindDoc="0" distB="114300" distT="0" distL="114300" distR="114300" hidden="0" layoutInCell="1" locked="0" relativeHeight="0" simplePos="0">
+            <wp:simplePos x="0" y="0"/>
+            <wp:positionH relativeFrom="column">
+              <wp:posOffset>1</wp:posOffset>
+            </wp:positionH>
+            <wp:positionV relativeFrom="paragraph">
+              <wp:posOffset>28575</wp:posOffset>
+            </wp:positionV>
+            <wp:extent cx="5943600" cy="5092700"/>
+            <wp:effectExtent b="0" l="0" r="0" t="0"/>
+            <wp:wrapSquare wrapText="bothSides" distB="114300" distT="0" distL="114300" distR="114300"/>
+            <wp:docPr id="2" name="image3.png"/>
+            <a:graphic>
+              <a:graphicData uri="http://schemas.openxmlformats.org/drawingml/2006/picture">
+                <pic:pic>
+                  <pic:nvPicPr>
+                    <pic:cNvPr id="0" name="image3.png"/>
+                    <pic:cNvPicPr preferRelativeResize="0"/>
+                  </pic:nvPicPr>
+                  <pic:blipFill>
+                    <a:blip r:embed="rId9"/>
+                    <a:srcRect b="0" l="0" r="0" t="0"/>
+                    <a:stretch>
+                      <a:fillRect/>
+                    </a:stretch>
+                  </pic:blipFill>
+                  <pic:spPr>
+                    <a:xfrm>
+                      <a:off x="0" y="0"/>
+                      <a:ext cx="5943600" cy="5092700"/>
+                    </a:xfrm>
+                    <a:prstGeom prst="rect"/>
+                    <a:ln/>
+                  </pic:spPr>
+                </pic:pic>
+              </a:graphicData>
+            </a:graphic>
+          </wp:anchor>
+        </w:drawing>
       </w:r>
     </w:p>
     <w:p>
@@ -9425,23 +9033,15 @@
       </w:pPr>
       <w:r>
         <w:rPr>
-          <w:sz w:val="28"/>
-          <w:szCs w:val="28"/>
-          <w:rtl w:val="0"/>
-        </w:rPr>
-        <w:t xml:space="preserve"> </w:t>
-      </w:r>
-      <w:r>
-        <w:rPr>
           <w:rtl w:val="0"/>
         </w:rPr>
       </w:r>
     </w:p>
     <w:sectPr>
-      <w:headerReference r:id="rId8" w:type="default"/>
-      <w:headerReference r:id="rId9" w:type="first"/>
-      <w:footerReference r:id="rId10" w:type="default"/>
-      <w:footerReference r:id="rId11" w:type="first"/>
+      <w:headerReference r:id="rId10" w:type="default"/>
+      <w:headerReference r:id="rId11" w:type="first"/>
+      <w:footerReference r:id="rId12" w:type="default"/>
+      <w:footerReference r:id="rId13" w:type="first"/>
       <w:pgSz w:h="15840" w:w="12240" w:orient="portrait"/>
       <w:pgMar w:bottom="1080" w:top="1080" w:left="1440" w:right="1440" w:header="0" w:footer="720"/>
       <w:pgNumType w:start="1"/>
@@ -9548,7 +9148,7 @@
         <wp:inline distB="114300" distT="114300" distL="114300" distR="114300">
           <wp:extent cx="5943600" cy="38100"/>
           <wp:effectExtent b="0" l="0" r="0" t="0"/>
-          <wp:docPr descr="horizontal line" id="2" name="image2.png"/>
+          <wp:docPr descr="horizontal line" id="4" name="image2.png"/>
           <a:graphic>
             <a:graphicData uri="http://schemas.openxmlformats.org/drawingml/2006/picture">
               <pic:pic>

</xml_diff>

<commit_message>
Fixed some more specification issues
</commit_message>
<xml_diff>
--- a/documentation/Tangent Language Specification.docx
+++ b/documentation/Tangent Language Specification.docx
@@ -22,12 +22,12 @@
           <wp:inline distB="114300" distT="114300" distL="114300" distR="114300">
             <wp:extent cx="5943600" cy="63500"/>
             <wp:effectExtent b="0" l="0" r="0" t="0"/>
-            <wp:docPr descr="horizontal line" id="5" name="image1.png"/>
+            <wp:docPr descr="horizontal line" id="4" name="image2.png"/>
             <a:graphic>
               <a:graphicData uri="http://schemas.openxmlformats.org/drawingml/2006/picture">
                 <pic:pic>
                   <pic:nvPicPr>
-                    <pic:cNvPr descr="horizontal line" id="0" name="image1.png"/>
+                    <pic:cNvPr descr="horizontal line" id="0" name="image2.png"/>
                     <pic:cNvPicPr preferRelativeResize="0"/>
                   </pic:nvPicPr>
                   <pic:blipFill>
@@ -5992,12 +5992,12 @@
                     <wp:inline distB="114300" distT="114300" distL="114300" distR="114300">
                       <wp:extent cx="297058" cy="1528763"/>
                       <wp:effectExtent b="0" l="0" r="0" t="0"/>
-                      <wp:docPr id="1" name="image4.png"/>
+                      <wp:docPr id="1" name="image3.png"/>
                       <a:graphic>
                         <a:graphicData uri="http://schemas.openxmlformats.org/drawingml/2006/picture">
                           <pic:pic>
                             <pic:nvPicPr>
-                              <pic:cNvPr id="0" name="image4.png"/>
+                              <pic:cNvPr id="0" name="image3.png"/>
                               <pic:cNvPicPr preferRelativeResize="0"/>
                             </pic:nvPicPr>
                             <pic:blipFill>
@@ -7562,6 +7562,29 @@
         </w:rPr>
         <w:t xml:space="preserve">Characters in Tangent are treated as strings of unit length.</w:t>
       </w:r>
+    </w:p>
+    <w:p>
+      <w:pPr>
+        <w:jc w:val="both"/>
+        <w:rPr>
+          <w:sz w:val="28"/>
+          <w:szCs w:val="28"/>
+        </w:rPr>
+      </w:pPr>
+      <w:r>
+        <w:rPr>
+          <w:rtl w:val="0"/>
+        </w:rPr>
+      </w:r>
+    </w:p>
+    <w:p>
+      <w:pPr>
+        <w:jc w:val="both"/>
+        <w:rPr>
+          <w:sz w:val="28"/>
+          <w:szCs w:val="28"/>
+        </w:rPr>
+      </w:pPr>
       <w:r>
         <w:rPr>
           <w:rtl w:val="0"/>
@@ -7773,136 +7796,6 @@
           <w:rtl w:val="0"/>
         </w:rPr>
         <w:t xml:space="preserve">‘Colour’ is a pre-defined family which lets us define the rgb values for a colour. It helps us set the colour of an image.</w:t>
-      </w:r>
-    </w:p>
-    <w:p>
-      <w:pPr>
-        <w:rPr>
-          <w:sz w:val="28"/>
-          <w:szCs w:val="28"/>
-        </w:rPr>
-      </w:pPr>
-      <w:r>
-        <w:rPr>
-          <w:rtl w:val="0"/>
-        </w:rPr>
-      </w:r>
-    </w:p>
-    <w:p>
-      <w:pPr>
-        <w:rPr>
-          <w:sz w:val="28"/>
-          <w:szCs w:val="28"/>
-        </w:rPr>
-      </w:pPr>
-      <w:r>
-        <w:rPr>
-          <w:rtl w:val="0"/>
-        </w:rPr>
-      </w:r>
-    </w:p>
-    <w:p>
-      <w:pPr>
-        <w:rPr>
-          <w:sz w:val="28"/>
-          <w:szCs w:val="28"/>
-        </w:rPr>
-      </w:pPr>
-      <w:r>
-        <w:rPr>
-          <w:rtl w:val="0"/>
-        </w:rPr>
-      </w:r>
-    </w:p>
-    <w:p>
-      <w:pPr>
-        <w:rPr>
-          <w:sz w:val="28"/>
-          <w:szCs w:val="28"/>
-        </w:rPr>
-      </w:pPr>
-      <w:r>
-        <w:rPr>
-          <w:rtl w:val="0"/>
-        </w:rPr>
-      </w:r>
-    </w:p>
-    <w:p>
-      <w:pPr>
-        <w:rPr>
-          <w:sz w:val="28"/>
-          <w:szCs w:val="28"/>
-        </w:rPr>
-      </w:pPr>
-      <w:r>
-        <w:rPr>
-          <w:rtl w:val="0"/>
-        </w:rPr>
-      </w:r>
-    </w:p>
-    <w:p>
-      <w:pPr>
-        <w:rPr>
-          <w:sz w:val="28"/>
-          <w:szCs w:val="28"/>
-        </w:rPr>
-      </w:pPr>
-      <w:r>
-        <w:rPr>
-          <w:rtl w:val="0"/>
-        </w:rPr>
-      </w:r>
-    </w:p>
-    <w:p>
-      <w:pPr>
-        <w:rPr>
-          <w:sz w:val="28"/>
-          <w:szCs w:val="28"/>
-        </w:rPr>
-      </w:pPr>
-      <w:r>
-        <w:rPr>
-          <w:rtl w:val="0"/>
-        </w:rPr>
-      </w:r>
-    </w:p>
-    <w:p>
-      <w:pPr>
-        <w:rPr>
-          <w:sz w:val="28"/>
-          <w:szCs w:val="28"/>
-        </w:rPr>
-      </w:pPr>
-      <w:r>
-        <w:rPr>
-          <w:rtl w:val="0"/>
-        </w:rPr>
-      </w:r>
-    </w:p>
-    <w:p>
-      <w:pPr>
-        <w:rPr>
-          <w:sz w:val="28"/>
-          <w:szCs w:val="28"/>
-        </w:rPr>
-      </w:pPr>
-      <w:r>
-        <w:rPr>
-          <w:rtl w:val="0"/>
-        </w:rPr>
-      </w:r>
-    </w:p>
-    <w:p>
-      <w:pPr>
-        <w:rPr>
-          <w:sz w:val="28"/>
-          <w:szCs w:val="28"/>
-        </w:rPr>
-      </w:pPr>
-      <w:r>
-        <w:rPr>
-          <w:rtl w:val="0"/>
-        </w:rPr>
       </w:r>
     </w:p>
     <w:p>
@@ -8872,7 +8765,7 @@
     </w:p>
     <w:p>
       <w:pPr>
-        <w:ind w:firstLine="720"/>
+        <w:ind w:left="0" w:firstLine="0"/>
         <w:rPr>
           <w:rFonts w:ascii="Roboto Mono Medium" w:cs="Roboto Mono Medium" w:eastAsia="Roboto Mono Medium" w:hAnsi="Roboto Mono Medium"/>
         </w:rPr>
@@ -8882,37 +8775,27 @@
           <w:rFonts w:ascii="Roboto Mono Medium" w:cs="Roboto Mono Medium" w:eastAsia="Roboto Mono Medium" w:hAnsi="Roboto Mono Medium"/>
           <w:rtl w:val="0"/>
         </w:rPr>
-        <w:t xml:space="preserve"> Example 1</w:t>
-      </w:r>
-    </w:p>
-    <w:p>
-      <w:pPr>
-        <w:rPr/>
-      </w:pPr>
-      <w:r>
-        <w:rPr>
-          <w:rtl w:val="0"/>
-        </w:rPr>
+        <w:t xml:space="preserve">Example 1</w:t>
       </w:r>
       <w:r>
         <w:drawing>
           <wp:anchor allowOverlap="1" behindDoc="0" distB="114300" distT="0" distL="114300" distR="114300" hidden="0" layoutInCell="1" locked="0" relativeHeight="0" simplePos="0">
             <wp:simplePos x="0" y="0"/>
             <wp:positionH relativeFrom="column">
-              <wp:posOffset>552450</wp:posOffset>
+              <wp:posOffset>1</wp:posOffset>
             </wp:positionH>
             <wp:positionV relativeFrom="paragraph">
-              <wp:posOffset>0</wp:posOffset>
+              <wp:posOffset>323850</wp:posOffset>
             </wp:positionV>
-            <wp:extent cx="4838700" cy="7767638"/>
+            <wp:extent cx="5943600" cy="7759700"/>
             <wp:effectExtent b="0" l="0" r="0" t="0"/>
             <wp:wrapSquare wrapText="bothSides" distB="114300" distT="0" distL="114300" distR="114300"/>
-            <wp:docPr id="3" name="image6.png"/>
+            <wp:docPr id="5" name="image5.png"/>
             <a:graphic>
               <a:graphicData uri="http://schemas.openxmlformats.org/drawingml/2006/picture">
                 <pic:pic>
                   <pic:nvPicPr>
-                    <pic:cNvPr id="0" name="image6.png"/>
+                    <pic:cNvPr id="0" name="image5.png"/>
                     <pic:cNvPicPr preferRelativeResize="0"/>
                   </pic:nvPicPr>
                   <pic:blipFill>
@@ -8925,7 +8808,7 @@
                   <pic:spPr>
                     <a:xfrm>
                       <a:off x="0" y="0"/>
-                      <a:ext cx="4838700" cy="7767638"/>
+                      <a:ext cx="5943600" cy="7759700"/>
                     </a:xfrm>
                     <a:prstGeom prst="rect"/>
                     <a:ln/>
@@ -8935,28 +8818,6 @@
             </a:graphic>
           </wp:anchor>
         </w:drawing>
-      </w:r>
-    </w:p>
-    <w:p>
-      <w:pPr>
-        <w:rPr/>
-      </w:pPr>
-      <w:r>
-        <w:rPr>
-          <w:rtl w:val="0"/>
-        </w:rPr>
-      </w:r>
-    </w:p>
-    <w:p>
-      <w:pPr>
-        <w:rPr>
-          <w:rFonts w:ascii="Roboto Mono Medium" w:cs="Roboto Mono Medium" w:eastAsia="Roboto Mono Medium" w:hAnsi="Roboto Mono Medium"/>
-        </w:rPr>
-      </w:pPr>
-      <w:r>
-        <w:rPr>
-          <w:rtl w:val="0"/>
-        </w:rPr>
       </w:r>
     </w:p>
     <w:p>
@@ -8997,12 +8858,12 @@
             <wp:extent cx="5943600" cy="5092700"/>
             <wp:effectExtent b="0" l="0" r="0" t="0"/>
             <wp:wrapSquare wrapText="bothSides" distB="114300" distT="0" distL="114300" distR="114300"/>
-            <wp:docPr id="2" name="image3.png"/>
+            <wp:docPr id="2" name="image4.png"/>
             <a:graphic>
               <a:graphicData uri="http://schemas.openxmlformats.org/drawingml/2006/picture">
                 <pic:pic>
                   <pic:nvPicPr>
-                    <pic:cNvPr id="0" name="image3.png"/>
+                    <pic:cNvPr id="0" name="image4.png"/>
                     <pic:cNvPicPr preferRelativeResize="0"/>
                   </pic:nvPicPr>
                   <pic:blipFill>
@@ -9148,12 +9009,12 @@
         <wp:inline distB="114300" distT="114300" distL="114300" distR="114300">
           <wp:extent cx="5943600" cy="38100"/>
           <wp:effectExtent b="0" l="0" r="0" t="0"/>
-          <wp:docPr descr="horizontal line" id="4" name="image2.png"/>
+          <wp:docPr descr="horizontal line" id="3" name="image1.png"/>
           <a:graphic>
             <a:graphicData uri="http://schemas.openxmlformats.org/drawingml/2006/picture">
               <pic:pic>
                 <pic:nvPicPr>
-                  <pic:cNvPr descr="horizontal line" id="0" name="image2.png"/>
+                  <pic:cNvPr descr="horizontal line" id="0" name="image1.png"/>
                   <pic:cNvPicPr preferRelativeResize="0"/>
                 </pic:nvPicPr>
                 <pic:blipFill>

</xml_diff>